<commit_message>
First week of class, 2 BigData Activities
</commit_message>
<xml_diff>
--- a/ProgramacionDeInteligencia/Introduccion/ApuntesSucio.docx
+++ b/ProgramacionDeInteligencia/Introduccion/ApuntesSucio.docx
@@ -3,8 +3,13 @@
 <w:document xmlns:wpc="http://schemas.microsoft.com/office/word/2010/wordprocessingCanvas" xmlns:cx="http://schemas.microsoft.com/office/drawing/2014/chartex" xmlns:cx1="http://schemas.microsoft.com/office/drawing/2015/9/8/chartex" xmlns:cx2="http://schemas.microsoft.com/office/drawing/2015/10/21/chartex" xmlns:cx3="http://schemas.microsoft.com/office/drawing/2016/5/9/chartex" xmlns:cx4="http://schemas.microsoft.com/office/drawing/2016/5/10/chartex" xmlns:cx5="http://schemas.microsoft.com/office/drawing/2016/5/11/chartex" xmlns:cx6="http://schemas.microsoft.com/office/drawing/2016/5/12/chartex" xmlns:cx7="http://schemas.microsoft.com/office/drawing/2016/5/13/chartex" xmlns:cx8="http://schemas.microsoft.com/office/drawing/2016/5/14/chartex" xmlns:mc="http://schemas.openxmlformats.org/markup-compatibility/2006" xmlns:aink="http://schemas.microsoft.com/office/drawing/2016/ink" xmlns:am3d="http://schemas.microsoft.com/office/drawing/2017/model3d" xmlns:o="urn:schemas-microsoft-com:office:office" xmlns:oel="http://schemas.microsoft.com/office/2019/extlst" xmlns:r="http://schemas.openxmlformats.org/officeDocument/2006/relationships" xmlns:m="http://schemas.openxmlformats.org/officeDocument/2006/math" xmlns:v="urn:schemas-microsoft-com:vml" xmlns:wp14="http://schemas.microsoft.com/office/word/2010/wordprocessingDrawing" xmlns:wp="http://schemas.openxmlformats.org/drawingml/2006/wordprocessingDrawing" xmlns:w10="urn:schemas-microsoft-com:office:word" xmlns:w="http://schemas.openxmlformats.org/wordprocessingml/2006/main" xmlns:w14="http://schemas.microsoft.com/office/word/2010/wordml" xmlns:w15="http://schemas.microsoft.com/office/word/2012/wordml" xmlns:w16cex="http://schemas.microsoft.com/office/word/2018/wordml/cex" xmlns:w16cid="http://schemas.microsoft.com/office/word/2016/wordml/cid" xmlns:w16="http://schemas.microsoft.com/office/word/2018/wordml" xmlns:w16sdtdh="http://schemas.microsoft.com/office/word/2020/wordml/sdtdatahash" xmlns:w16se="http://schemas.microsoft.com/office/word/2015/wordml/symex" xmlns:wpg="http://schemas.microsoft.com/office/word/2010/wordprocessingGroup" xmlns:wpi="http://schemas.microsoft.com/office/word/2010/wordprocessingInk" xmlns:wne="http://schemas.microsoft.com/office/word/2006/wordml" xmlns:wps="http://schemas.microsoft.com/office/word/2010/wordprocessingShape" mc:Ignorable="w14 w15 w16se w16cid w16 w16cex w16sdtdh wp14">
   <w:body>
     <w:p>
-      <w:r>
-        <w:t xml:space="preserve">Programacion de Inteligencia Artificial </w:t>
+      <w:proofErr w:type="spellStart"/>
+      <w:r>
+        <w:t>Programacion</w:t>
+      </w:r>
+      <w:proofErr w:type="spellEnd"/>
+      <w:r>
+        <w:t xml:space="preserve"> de Inteligencia Artificial </w:t>
       </w:r>
     </w:p>
     <w:p>
@@ -35,13 +40,111 @@
     </w:p>
     <w:p>
       <w:r>
-        <w:t>“Las redes neuronales se pueden resumir en funciones matemáticas” Aunque estas formulas sean complejas, puedes ir sustituyendo las ‘x’ por su correspondiente formula.</w:t>
+        <w:t xml:space="preserve">“Las redes neuronales se pueden resumir en funciones matemáticas” Aunque estas </w:t>
+      </w:r>
+      <w:r>
+        <w:t>fórmulas</w:t>
+      </w:r>
+      <w:r>
+        <w:t xml:space="preserve"> sean complejas, puedes ir sustituyendo las ‘x’ por su correspondiente formula.</w:t>
       </w:r>
     </w:p>
     <w:p>
       <w:r>
         <w:t>Las neuronas de cada capa comparten la misma formula</w:t>
       </w:r>
+    </w:p>
+    <w:p/>
+    <w:p>
+      <w:r>
+        <w:t>05/10/2023</w:t>
+      </w:r>
+    </w:p>
+    <w:p>
+      <w:r>
+        <w:t>Para saber si utilizar una red neural o no, se calcula se calcula la media de errores y así poder compararlas</w:t>
+      </w:r>
+    </w:p>
+    <w:p>
+      <w:r>
+        <w:t>/* ---- */</w:t>
+      </w:r>
+    </w:p>
+    <w:p>
+      <w:r>
+        <w:t xml:space="preserve">El profesor especialista se llama </w:t>
+      </w:r>
+      <w:proofErr w:type="spellStart"/>
+      <w:r>
+        <w:t>Raul</w:t>
+      </w:r>
+      <w:proofErr w:type="spellEnd"/>
+    </w:p>
+    <w:p>
+      <w:r>
+        <w:t>Despliegue de IA</w:t>
+      </w:r>
+    </w:p>
+    <w:p>
+      <w:pPr>
+        <w:pStyle w:val="Prrafodelista"/>
+        <w:numPr>
+          <w:ilvl w:val="0"/>
+          <w:numId w:val="1"/>
+        </w:numPr>
+      </w:pPr>
+      <w:r>
+        <w:t xml:space="preserve">Uso de servicios </w:t>
+      </w:r>
+      <w:r>
+        <w:t>comerciales</w:t>
+      </w:r>
+      <w:r>
+        <w:t xml:space="preserve"> de IA</w:t>
+      </w:r>
+    </w:p>
+    <w:p>
+      <w:r>
+        <w:t>Servicios de AWS. Tiene multitud de servicios relacionadas con IA</w:t>
+      </w:r>
+    </w:p>
+    <w:p>
+      <w:r>
+        <w:t>/* ---- */</w:t>
+      </w:r>
+    </w:p>
+    <w:p/>
+    <w:p>
+      <w:r>
+        <w:t>Las redes neurales tienen un factor de aleatoriedad</w:t>
+      </w:r>
+    </w:p>
+    <w:p>
+      <w:r>
+        <w:t xml:space="preserve">“Las redes neuronales saben algo </w:t>
+      </w:r>
+      <w:r>
+        <w:t>aleatoriamente “</w:t>
+      </w:r>
+    </w:p>
+    <w:p>
+      <w:r>
+        <w:t xml:space="preserve">Es importante saber la </w:t>
+      </w:r>
+      <w:proofErr w:type="spellStart"/>
+      <w:r>
+        <w:t>seed</w:t>
+      </w:r>
+      <w:proofErr w:type="spellEnd"/>
+      <w:r>
+        <w:t xml:space="preserve"> en la que se generan los modelos y siempre utilizar los mismos</w:t>
+      </w:r>
+    </w:p>
+    <w:p/>
+    <w:p>
+      <w:pPr>
+        <w:pStyle w:val="Prrafodelista"/>
+      </w:pPr>
     </w:p>
     <w:sectPr>
       <w:pgSz w:w="11906" w:h="16838"/>
@@ -51,6 +154,103 @@
     </w:sectPr>
   </w:body>
 </w:document>
+</file>
+
+<file path=word/numbering.xml><?xml version="1.0" encoding="utf-8"?>
+<w:numbering xmlns:wpc="http://schemas.microsoft.com/office/word/2010/wordprocessingCanvas" xmlns:cx="http://schemas.microsoft.com/office/drawing/2014/chartex" xmlns:cx1="http://schemas.microsoft.com/office/drawing/2015/9/8/chartex" xmlns:cx2="http://schemas.microsoft.com/office/drawing/2015/10/21/chartex" xmlns:cx3="http://schemas.microsoft.com/office/drawing/2016/5/9/chartex" xmlns:cx4="http://schemas.microsoft.com/office/drawing/2016/5/10/chartex" xmlns:cx5="http://schemas.microsoft.com/office/drawing/2016/5/11/chartex" xmlns:cx6="http://schemas.microsoft.com/office/drawing/2016/5/12/chartex" xmlns:cx7="http://schemas.microsoft.com/office/drawing/2016/5/13/chartex" xmlns:cx8="http://schemas.microsoft.com/office/drawing/2016/5/14/chartex" xmlns:mc="http://schemas.openxmlformats.org/markup-compatibility/2006" xmlns:aink="http://schemas.microsoft.com/office/drawing/2016/ink" xmlns:am3d="http://schemas.microsoft.com/office/drawing/2017/model3d" xmlns:o="urn:schemas-microsoft-com:office:office" xmlns:oel="http://schemas.microsoft.com/office/2019/extlst" xmlns:r="http://schemas.openxmlformats.org/officeDocument/2006/relationships" xmlns:m="http://schemas.openxmlformats.org/officeDocument/2006/math" xmlns:v="urn:schemas-microsoft-com:vml" xmlns:wp14="http://schemas.microsoft.com/office/word/2010/wordprocessingDrawing" xmlns:wp="http://schemas.openxmlformats.org/drawingml/2006/wordprocessingDrawing" xmlns:w10="urn:schemas-microsoft-com:office:word" xmlns:w="http://schemas.openxmlformats.org/wordprocessingml/2006/main" xmlns:w14="http://schemas.microsoft.com/office/word/2010/wordml" xmlns:w15="http://schemas.microsoft.com/office/word/2012/wordml" xmlns:w16cex="http://schemas.microsoft.com/office/word/2018/wordml/cex" xmlns:w16cid="http://schemas.microsoft.com/office/word/2016/wordml/cid" xmlns:w16="http://schemas.microsoft.com/office/word/2018/wordml" xmlns:w16sdtdh="http://schemas.microsoft.com/office/word/2020/wordml/sdtdatahash" xmlns:w16se="http://schemas.microsoft.com/office/word/2015/wordml/symex" xmlns:wpg="http://schemas.microsoft.com/office/word/2010/wordprocessingGroup" xmlns:wpi="http://schemas.microsoft.com/office/word/2010/wordprocessingInk" xmlns:wne="http://schemas.microsoft.com/office/word/2006/wordml" xmlns:wps="http://schemas.microsoft.com/office/word/2010/wordprocessingShape" mc:Ignorable="w14 w15 w16se w16cid w16 w16cex w16sdtdh wp14">
+  <w:abstractNum w:abstractNumId="0" w15:restartNumberingAfterBreak="0">
+    <w:nsid w:val="0C64112E"/>
+    <w:multiLevelType w:val="hybridMultilevel"/>
+    <w:tmpl w:val="97DC458E"/>
+    <w:lvl w:ilvl="0" w:tplc="0C0A000F">
+      <w:start w:val="1"/>
+      <w:numFmt w:val="decimal"/>
+      <w:lvlText w:val="%1."/>
+      <w:lvlJc w:val="left"/>
+      <w:pPr>
+        <w:ind w:left="360" w:hanging="360"/>
+      </w:pPr>
+      <w:rPr>
+        <w:rFonts w:hint="default"/>
+      </w:rPr>
+    </w:lvl>
+    <w:lvl w:ilvl="1" w:tplc="0C0A0019" w:tentative="1">
+      <w:start w:val="1"/>
+      <w:numFmt w:val="lowerLetter"/>
+      <w:lvlText w:val="%2."/>
+      <w:lvlJc w:val="left"/>
+      <w:pPr>
+        <w:ind w:left="1080" w:hanging="360"/>
+      </w:pPr>
+    </w:lvl>
+    <w:lvl w:ilvl="2" w:tplc="0C0A001B" w:tentative="1">
+      <w:start w:val="1"/>
+      <w:numFmt w:val="lowerRoman"/>
+      <w:lvlText w:val="%3."/>
+      <w:lvlJc w:val="right"/>
+      <w:pPr>
+        <w:ind w:left="1800" w:hanging="180"/>
+      </w:pPr>
+    </w:lvl>
+    <w:lvl w:ilvl="3" w:tplc="0C0A000F" w:tentative="1">
+      <w:start w:val="1"/>
+      <w:numFmt w:val="decimal"/>
+      <w:lvlText w:val="%4."/>
+      <w:lvlJc w:val="left"/>
+      <w:pPr>
+        <w:ind w:left="2520" w:hanging="360"/>
+      </w:pPr>
+    </w:lvl>
+    <w:lvl w:ilvl="4" w:tplc="0C0A0019" w:tentative="1">
+      <w:start w:val="1"/>
+      <w:numFmt w:val="lowerLetter"/>
+      <w:lvlText w:val="%5."/>
+      <w:lvlJc w:val="left"/>
+      <w:pPr>
+        <w:ind w:left="3240" w:hanging="360"/>
+      </w:pPr>
+    </w:lvl>
+    <w:lvl w:ilvl="5" w:tplc="0C0A001B" w:tentative="1">
+      <w:start w:val="1"/>
+      <w:numFmt w:val="lowerRoman"/>
+      <w:lvlText w:val="%6."/>
+      <w:lvlJc w:val="right"/>
+      <w:pPr>
+        <w:ind w:left="3960" w:hanging="180"/>
+      </w:pPr>
+    </w:lvl>
+    <w:lvl w:ilvl="6" w:tplc="0C0A000F" w:tentative="1">
+      <w:start w:val="1"/>
+      <w:numFmt w:val="decimal"/>
+      <w:lvlText w:val="%7."/>
+      <w:lvlJc w:val="left"/>
+      <w:pPr>
+        <w:ind w:left="4680" w:hanging="360"/>
+      </w:pPr>
+    </w:lvl>
+    <w:lvl w:ilvl="7" w:tplc="0C0A0019" w:tentative="1">
+      <w:start w:val="1"/>
+      <w:numFmt w:val="lowerLetter"/>
+      <w:lvlText w:val="%8."/>
+      <w:lvlJc w:val="left"/>
+      <w:pPr>
+        <w:ind w:left="5400" w:hanging="360"/>
+      </w:pPr>
+    </w:lvl>
+    <w:lvl w:ilvl="8" w:tplc="0C0A001B" w:tentative="1">
+      <w:start w:val="1"/>
+      <w:numFmt w:val="lowerRoman"/>
+      <w:lvlText w:val="%9."/>
+      <w:lvlJc w:val="right"/>
+      <w:pPr>
+        <w:ind w:left="6120" w:hanging="180"/>
+      </w:pPr>
+    </w:lvl>
+  </w:abstractNum>
+  <w:num w:numId="1" w16cid:durableId="1328628728">
+    <w:abstractNumId w:val="0"/>
+  </w:num>
+</w:numbering>
 </file>
 
 <file path=word/styles.xml><?xml version="1.0" encoding="utf-8"?>
@@ -453,6 +653,7 @@
   <w:style w:type="paragraph" w:default="1" w:styleId="Normal">
     <w:name w:val="Normal"/>
     <w:qFormat/>
+    <w:rsid w:val="00711B22"/>
   </w:style>
   <w:style w:type="character" w:default="1" w:styleId="Fuentedeprrafopredeter">
     <w:name w:val="Default Paragraph Font"/>
@@ -480,6 +681,17 @@
     <w:uiPriority w:val="99"/>
     <w:semiHidden/>
     <w:unhideWhenUsed/>
+  </w:style>
+  <w:style w:type="paragraph" w:styleId="Prrafodelista">
+    <w:name w:val="List Paragraph"/>
+    <w:basedOn w:val="Normal"/>
+    <w:uiPriority w:val="34"/>
+    <w:qFormat/>
+    <w:rsid w:val="00A90B12"/>
+    <w:pPr>
+      <w:ind w:left="720"/>
+      <w:contextualSpacing/>
+    </w:pPr>
   </w:style>
 </w:styles>
 </file>

</xml_diff>

<commit_message>
Fuzzy logic and PIA U2 activities
</commit_message>
<xml_diff>
--- a/ProgramacionDeInteligencia/Introduccion/ApuntesSucio.docx
+++ b/ProgramacionDeInteligencia/Introduccion/ApuntesSucio.docx
@@ -87,7 +87,7 @@
     </w:p>
     <w:p>
       <w:pPr>
-        <w:pStyle w:val="Prrafodelista"/>
+        <w:pStyle w:val="ListParagraph"/>
         <w:numPr>
           <w:ilvl w:val="0"/>
           <w:numId w:val="1"/>
@@ -278,7 +278,7 @@
     </w:p>
     <w:p>
       <w:pPr>
-        <w:pStyle w:val="Prrafodelista"/>
+        <w:pStyle w:val="ListParagraph"/>
         <w:numPr>
           <w:ilvl w:val="0"/>
           <w:numId w:val="2"/>
@@ -298,7 +298,7 @@
     </w:p>
     <w:p>
       <w:pPr>
-        <w:pStyle w:val="Prrafodelista"/>
+        <w:pStyle w:val="ListParagraph"/>
         <w:numPr>
           <w:ilvl w:val="0"/>
           <w:numId w:val="2"/>
@@ -310,7 +310,7 @@
     </w:p>
     <w:p>
       <w:pPr>
-        <w:pStyle w:val="Prrafodelista"/>
+        <w:pStyle w:val="ListParagraph"/>
         <w:numPr>
           <w:ilvl w:val="0"/>
           <w:numId w:val="2"/>
@@ -346,7 +346,7 @@
     </w:p>
     <w:p>
       <w:pPr>
-        <w:pStyle w:val="Prrafodelista"/>
+        <w:pStyle w:val="ListParagraph"/>
         <w:numPr>
           <w:ilvl w:val="0"/>
           <w:numId w:val="2"/>
@@ -358,7 +358,7 @@
     </w:p>
     <w:p>
       <w:pPr>
-        <w:pStyle w:val="Prrafodelista"/>
+        <w:pStyle w:val="ListParagraph"/>
         <w:numPr>
           <w:ilvl w:val="0"/>
           <w:numId w:val="2"/>
@@ -378,7 +378,7 @@
     </w:p>
     <w:p>
       <w:pPr>
-        <w:pStyle w:val="Prrafodelista"/>
+        <w:pStyle w:val="ListParagraph"/>
         <w:numPr>
           <w:ilvl w:val="0"/>
           <w:numId w:val="2"/>
@@ -390,7 +390,7 @@
     </w:p>
     <w:p>
       <w:pPr>
-        <w:pStyle w:val="Prrafodelista"/>
+        <w:pStyle w:val="ListParagraph"/>
         <w:numPr>
           <w:ilvl w:val="0"/>
           <w:numId w:val="2"/>
@@ -474,7 +474,7 @@
     </w:p>
     <w:p>
       <w:pPr>
-        <w:pStyle w:val="Prrafodelista"/>
+        <w:pStyle w:val="ListParagraph"/>
         <w:numPr>
           <w:ilvl w:val="0"/>
           <w:numId w:val="3"/>
@@ -486,7 +486,7 @@
     </w:p>
     <w:p>
       <w:pPr>
-        <w:pStyle w:val="Prrafodelista"/>
+        <w:pStyle w:val="ListParagraph"/>
         <w:numPr>
           <w:ilvl w:val="0"/>
           <w:numId w:val="3"/>
@@ -498,7 +498,7 @@
     </w:p>
     <w:p>
       <w:pPr>
-        <w:pStyle w:val="Prrafodelista"/>
+        <w:pStyle w:val="ListParagraph"/>
         <w:numPr>
           <w:ilvl w:val="0"/>
           <w:numId w:val="3"/>
@@ -510,7 +510,7 @@
     </w:p>
     <w:p>
       <w:pPr>
-        <w:pStyle w:val="Prrafodelista"/>
+        <w:pStyle w:val="ListParagraph"/>
         <w:numPr>
           <w:ilvl w:val="0"/>
           <w:numId w:val="3"/>
@@ -522,7 +522,7 @@
     </w:p>
     <w:p>
       <w:pPr>
-        <w:pStyle w:val="Prrafodelista"/>
+        <w:pStyle w:val="ListParagraph"/>
         <w:numPr>
           <w:ilvl w:val="0"/>
           <w:numId w:val="3"/>
@@ -542,7 +542,7 @@
     </w:p>
     <w:p>
       <w:pPr>
-        <w:pStyle w:val="Prrafodelista"/>
+        <w:pStyle w:val="ListParagraph"/>
         <w:numPr>
           <w:ilvl w:val="0"/>
           <w:numId w:val="3"/>
@@ -563,7 +563,7 @@
     </w:p>
     <w:p>
       <w:pPr>
-        <w:pStyle w:val="Prrafodelista"/>
+        <w:pStyle w:val="ListParagraph"/>
         <w:numPr>
           <w:ilvl w:val="0"/>
           <w:numId w:val="3"/>
@@ -575,7 +575,7 @@
     </w:p>
     <w:p>
       <w:pPr>
-        <w:pStyle w:val="Prrafodelista"/>
+        <w:pStyle w:val="ListParagraph"/>
         <w:numPr>
           <w:ilvl w:val="0"/>
           <w:numId w:val="3"/>
@@ -587,7 +587,7 @@
     </w:p>
     <w:p>
       <w:pPr>
-        <w:pStyle w:val="Prrafodelista"/>
+        <w:pStyle w:val="ListParagraph"/>
         <w:numPr>
           <w:ilvl w:val="1"/>
           <w:numId w:val="3"/>
@@ -599,7 +599,7 @@
     </w:p>
     <w:p>
       <w:pPr>
-        <w:pStyle w:val="Prrafodelista"/>
+        <w:pStyle w:val="ListParagraph"/>
         <w:numPr>
           <w:ilvl w:val="1"/>
           <w:numId w:val="3"/>
@@ -609,8 +609,79 @@
         <w:t>Segmentación de instancias: cada persona tiene un color diferente, aunque sea de la misma clase</w:t>
       </w:r>
     </w:p>
+    <w:p>
+      <w:r>
+        <w:br w:type="page"/>
+      </w:r>
+    </w:p>
+    <w:p>
+      <w:r>
+        <w:lastRenderedPageBreak/>
+        <w:t>18/10/2023</w:t>
+      </w:r>
+    </w:p>
+    <w:p>
+      <w:r>
+        <w:t xml:space="preserve">Épocas significa como </w:t>
+      </w:r>
+      <w:proofErr w:type="spellStart"/>
+      <w:r>
+        <w:t>re-educar</w:t>
+      </w:r>
+      <w:proofErr w:type="spellEnd"/>
+      <w:r>
+        <w:t>. Concepto relacionado con las redes neuronales.</w:t>
+      </w:r>
+    </w:p>
+    <w:p>
+      <w:r>
+        <w:t xml:space="preserve">Es importante sacar la gráfica de los errores en función de las épocas para saber si el modelo </w:t>
+      </w:r>
+      <w:r>
+        <w:t>está</w:t>
+      </w:r>
+      <w:r>
+        <w:t xml:space="preserve"> aprendiendo de forma normal.</w:t>
+      </w:r>
+    </w:p>
     <w:p/>
+    <w:p>
+      <w:r>
+        <w:t>80% de datos para aprender y el 20% para testear</w:t>
+      </w:r>
+      <w:r>
+        <w:t xml:space="preserve"> (validar). Siempre hay mucho menor error en los datos de aprendizaje lógicamente. Se sacan 2 graficas una para cada tipo de datos (aprendizaje y validación)</w:t>
+      </w:r>
+    </w:p>
     <w:p/>
+    <w:p>
+      <w:r>
+        <w:t>El problema no es que una IA acierte el 100%. Sino que aprenda de datos nuevos</w:t>
+      </w:r>
+    </w:p>
+    <w:p/>
+    <w:p>
+      <w:pPr>
+        <w:rPr>
+          <w:b/>
+          <w:u w:val="single"/>
+        </w:rPr>
+      </w:pPr>
+      <w:r>
+        <w:rPr>
+          <w:b/>
+          <w:u w:val="single"/>
+        </w:rPr>
+        <w:t>Tema 2 Python</w:t>
+      </w:r>
+    </w:p>
+    <w:p>
+      <w:pPr>
+        <w:rPr>
+          <w:bCs/>
+        </w:rPr>
+      </w:pPr>
+    </w:p>
     <w:sectPr>
       <w:pgSz w:w="11906" w:h="16838"/>
       <w:pgMar w:top="1417" w:right="1701" w:bottom="1417" w:left="1701" w:header="708" w:footer="708" w:gutter="0"/>
@@ -1326,13 +1397,13 @@
     <w:qFormat/>
     <w:rsid w:val="0077236A"/>
   </w:style>
-  <w:style w:type="character" w:default="1" w:styleId="Fuentedeprrafopredeter">
+  <w:style w:type="character" w:default="1" w:styleId="DefaultParagraphFont">
     <w:name w:val="Default Paragraph Font"/>
     <w:uiPriority w:val="1"/>
     <w:semiHidden/>
     <w:unhideWhenUsed/>
   </w:style>
-  <w:style w:type="table" w:default="1" w:styleId="Tablanormal">
+  <w:style w:type="table" w:default="1" w:styleId="TableNormal">
     <w:name w:val="Normal Table"/>
     <w:uiPriority w:val="99"/>
     <w:semiHidden/>
@@ -1347,13 +1418,13 @@
       </w:tblCellMar>
     </w:tblPr>
   </w:style>
-  <w:style w:type="numbering" w:default="1" w:styleId="Sinlista">
+  <w:style w:type="numbering" w:default="1" w:styleId="NoList">
     <w:name w:val="No List"/>
     <w:uiPriority w:val="99"/>
     <w:semiHidden/>
     <w:unhideWhenUsed/>
   </w:style>
-  <w:style w:type="paragraph" w:styleId="Prrafodelista">
+  <w:style w:type="paragraph" w:styleId="ListParagraph">
     <w:name w:val="List Paragraph"/>
     <w:basedOn w:val="Normal"/>
     <w:uiPriority w:val="34"/>

</xml_diff>

<commit_message>
About a week done
</commit_message>
<xml_diff>
--- a/ProgramacionDeInteligencia/Introduccion/ApuntesSucio.docx
+++ b/ProgramacionDeInteligencia/Introduccion/ApuntesSucio.docx
@@ -673,6 +673,385 @@
           <w:u w:val="single"/>
         </w:rPr>
         <w:t>Tema 2 Python</w:t>
+      </w:r>
+    </w:p>
+    <w:p>
+      <w:pPr>
+        <w:rPr>
+          <w:bCs/>
+        </w:rPr>
+      </w:pPr>
+      <w:r>
+        <w:rPr>
+          <w:bCs/>
+        </w:rPr>
+        <w:br w:type="page"/>
+      </w:r>
+    </w:p>
+    <w:p>
+      <w:pPr>
+        <w:rPr>
+          <w:bCs/>
+        </w:rPr>
+      </w:pPr>
+      <w:r>
+        <w:rPr>
+          <w:bCs/>
+        </w:rPr>
+        <w:lastRenderedPageBreak/>
+        <w:t>19/10/2023</w:t>
+      </w:r>
+    </w:p>
+    <w:p>
+      <w:pPr>
+        <w:rPr>
+          <w:bCs/>
+        </w:rPr>
+      </w:pPr>
+      <w:proofErr w:type="spellStart"/>
+      <w:r>
+        <w:rPr>
+          <w:bCs/>
+        </w:rPr>
+        <w:t>Computer</w:t>
+      </w:r>
+      <w:proofErr w:type="spellEnd"/>
+      <w:r>
+        <w:rPr>
+          <w:bCs/>
+        </w:rPr>
+        <w:t xml:space="preserve"> visión (visión por </w:t>
+      </w:r>
+      <w:proofErr w:type="spellStart"/>
+      <w:r>
+        <w:rPr>
+          <w:bCs/>
+        </w:rPr>
+        <w:t>computardor</w:t>
+      </w:r>
+      <w:proofErr w:type="spellEnd"/>
+      <w:r>
+        <w:rPr>
+          <w:bCs/>
+        </w:rPr>
+        <w:t xml:space="preserve">) es la denominación técnica de utilizar IA (Deep </w:t>
+      </w:r>
+      <w:proofErr w:type="spellStart"/>
+      <w:r>
+        <w:rPr>
+          <w:bCs/>
+        </w:rPr>
+        <w:t>learning</w:t>
+      </w:r>
+      <w:proofErr w:type="spellEnd"/>
+      <w:r>
+        <w:rPr>
+          <w:bCs/>
+        </w:rPr>
+        <w:t xml:space="preserve">) en </w:t>
+      </w:r>
+      <w:proofErr w:type="spellStart"/>
+      <w:r>
+        <w:rPr>
+          <w:bCs/>
+        </w:rPr>
+        <w:t>imgenes</w:t>
+      </w:r>
+      <w:proofErr w:type="spellEnd"/>
+      <w:r>
+        <w:rPr>
+          <w:bCs/>
+        </w:rPr>
+        <w:t>.</w:t>
+      </w:r>
+    </w:p>
+    <w:p>
+      <w:pPr>
+        <w:rPr>
+          <w:bCs/>
+        </w:rPr>
+      </w:pPr>
+      <w:r>
+        <w:rPr>
+          <w:bCs/>
+        </w:rPr>
+        <w:t xml:space="preserve">Diferentes tipos de problemas que </w:t>
+      </w:r>
+      <w:proofErr w:type="spellStart"/>
+      <w:r>
+        <w:rPr>
+          <w:bCs/>
+        </w:rPr>
+        <w:t>see</w:t>
+      </w:r>
+      <w:proofErr w:type="spellEnd"/>
+      <w:r>
+        <w:rPr>
+          <w:bCs/>
+        </w:rPr>
+        <w:t xml:space="preserve"> pueden encontrar</w:t>
+      </w:r>
+    </w:p>
+    <w:p>
+      <w:pPr>
+        <w:pStyle w:val="ListParagraph"/>
+        <w:numPr>
+          <w:ilvl w:val="0"/>
+          <w:numId w:val="3"/>
+        </w:numPr>
+        <w:rPr>
+          <w:bCs/>
+        </w:rPr>
+      </w:pPr>
+      <w:proofErr w:type="spellStart"/>
+      <w:r>
+        <w:rPr>
+          <w:bCs/>
+        </w:rPr>
+        <w:t>Classificación</w:t>
+      </w:r>
+      <w:proofErr w:type="spellEnd"/>
+      <w:r>
+        <w:rPr>
+          <w:bCs/>
+        </w:rPr>
+        <w:t xml:space="preserve"> / Regresión</w:t>
+      </w:r>
+    </w:p>
+    <w:p>
+      <w:pPr>
+        <w:rPr>
+          <w:bCs/>
+        </w:rPr>
+      </w:pPr>
+    </w:p>
+    <w:p>
+      <w:pPr>
+        <w:rPr>
+          <w:bCs/>
+        </w:rPr>
+      </w:pPr>
+      <w:r>
+        <w:rPr>
+          <w:bCs/>
+        </w:rPr>
+        <w:t>Introducción IA en imagen médica</w:t>
+      </w:r>
+    </w:p>
+    <w:p>
+      <w:pPr>
+        <w:rPr>
+          <w:bCs/>
+        </w:rPr>
+      </w:pPr>
+      <w:r>
+        <w:rPr>
+          <w:bCs/>
+        </w:rPr>
+        <w:t xml:space="preserve">Detección vs segmentación: señalar </w:t>
+      </w:r>
+      <w:proofErr w:type="spellStart"/>
+      <w:r>
+        <w:rPr>
+          <w:bCs/>
+        </w:rPr>
+        <w:t>uan</w:t>
+      </w:r>
+      <w:proofErr w:type="spellEnd"/>
+      <w:r>
+        <w:rPr>
+          <w:bCs/>
+        </w:rPr>
+        <w:t xml:space="preserve"> región vs identificar cada uno de los píxeles</w:t>
+      </w:r>
+    </w:p>
+    <w:p>
+      <w:pPr>
+        <w:rPr>
+          <w:bCs/>
+        </w:rPr>
+      </w:pPr>
+      <w:r>
+        <w:rPr>
+          <w:bCs/>
+        </w:rPr>
+        <w:t>La segmentación es de gran importancia en imagen médica</w:t>
+      </w:r>
+    </w:p>
+    <w:p>
+      <w:pPr>
+        <w:rPr>
+          <w:bCs/>
+        </w:rPr>
+      </w:pPr>
+    </w:p>
+    <w:p>
+      <w:pPr>
+        <w:rPr>
+          <w:bCs/>
+        </w:rPr>
+      </w:pPr>
+      <w:r>
+        <w:rPr>
+          <w:bCs/>
+        </w:rPr>
+        <w:t>Entrenamiento:</w:t>
+      </w:r>
+    </w:p>
+    <w:p>
+      <w:pPr>
+        <w:rPr>
+          <w:bCs/>
+        </w:rPr>
+      </w:pPr>
+      <w:r>
+        <w:rPr>
+          <w:bCs/>
+        </w:rPr>
+        <w:t>Paso 1: Preparación de la base de datos</w:t>
+      </w:r>
+    </w:p>
+    <w:p>
+      <w:pPr>
+        <w:pStyle w:val="ListParagraph"/>
+        <w:numPr>
+          <w:ilvl w:val="0"/>
+          <w:numId w:val="3"/>
+        </w:numPr>
+        <w:rPr>
+          <w:bCs/>
+        </w:rPr>
+      </w:pPr>
+      <w:r>
+        <w:rPr>
+          <w:bCs/>
+        </w:rPr>
+        <w:t>Entrenamiento</w:t>
+      </w:r>
+    </w:p>
+    <w:p>
+      <w:pPr>
+        <w:pStyle w:val="ListParagraph"/>
+        <w:numPr>
+          <w:ilvl w:val="0"/>
+          <w:numId w:val="3"/>
+        </w:numPr>
+        <w:rPr>
+          <w:bCs/>
+        </w:rPr>
+      </w:pPr>
+      <w:r>
+        <w:rPr>
+          <w:bCs/>
+        </w:rPr>
+        <w:t xml:space="preserve">Validación: ajustar </w:t>
+      </w:r>
+      <w:proofErr w:type="spellStart"/>
+      <w:r>
+        <w:rPr>
+          <w:bCs/>
+        </w:rPr>
+        <w:t>hyperparametros</w:t>
+      </w:r>
+      <w:proofErr w:type="spellEnd"/>
+      <w:r>
+        <w:rPr>
+          <w:bCs/>
+        </w:rPr>
+        <w:t>. Ejemplo: numero de capas y neuronas</w:t>
+      </w:r>
+    </w:p>
+    <w:p>
+      <w:pPr>
+        <w:pStyle w:val="ListParagraph"/>
+        <w:numPr>
+          <w:ilvl w:val="0"/>
+          <w:numId w:val="3"/>
+        </w:numPr>
+        <w:rPr>
+          <w:bCs/>
+        </w:rPr>
+      </w:pPr>
+      <w:r>
+        <w:rPr>
+          <w:bCs/>
+        </w:rPr>
+        <w:t>Test</w:t>
+      </w:r>
+    </w:p>
+    <w:p>
+      <w:pPr>
+        <w:rPr>
+          <w:bCs/>
+        </w:rPr>
+      </w:pPr>
+      <w:proofErr w:type="gramStart"/>
+      <w:r>
+        <w:rPr>
+          <w:bCs/>
+        </w:rPr>
+        <w:t>Concepto covariables</w:t>
+      </w:r>
+      <w:proofErr w:type="gramEnd"/>
+      <w:r>
+        <w:rPr>
+          <w:bCs/>
+        </w:rPr>
+        <w:t>:</w:t>
+      </w:r>
+    </w:p>
+    <w:p>
+      <w:pPr>
+        <w:rPr>
+          <w:bCs/>
+        </w:rPr>
+      </w:pPr>
+      <w:r>
+        <w:rPr>
+          <w:bCs/>
+        </w:rPr>
+        <w:t>Estratificación: como se hacen las particiones. Garantizar que el numero de pruebas en cada partición es el mismo. Ejemplo: el mismo % de hombre y mujeres en entrenamiento y test</w:t>
+      </w:r>
+    </w:p>
+    <w:p>
+      <w:pPr>
+        <w:rPr>
+          <w:bCs/>
+        </w:rPr>
+      </w:pPr>
+    </w:p>
+    <w:p>
+      <w:pPr>
+        <w:rPr>
+          <w:bCs/>
+        </w:rPr>
+      </w:pPr>
+      <w:r>
+        <w:rPr>
+          <w:bCs/>
+        </w:rPr>
+        <w:t xml:space="preserve">Paso 2: ajuste de </w:t>
+      </w:r>
+      <w:proofErr w:type="spellStart"/>
+      <w:r>
+        <w:rPr>
+          <w:bCs/>
+        </w:rPr>
+        <w:t>hiperparametros</w:t>
+      </w:r>
+      <w:proofErr w:type="spellEnd"/>
+    </w:p>
+    <w:p>
+      <w:pPr>
+        <w:rPr>
+          <w:bCs/>
+        </w:rPr>
+      </w:pPr>
+      <w:r>
+        <w:rPr>
+          <w:bCs/>
+        </w:rPr>
+        <w:t>Parámetros que se han de seleccionar de manera manual antes de empezar el aprendizaje</w:t>
       </w:r>
     </w:p>
     <w:p>

</xml_diff>